<commit_message>
* fileIO extracted * Unit tests for MetadataProducers
</commit_message>
<xml_diff>
--- a/src/test/resources/test3.docx
+++ b/src/test/resources/test3.docx
@@ -24,8 +24,50 @@
     </w:p>
     <w:p/>
     <w:p>
+      <w:pPr>
+        <w:rPr>
+          <w:lang w:val="en-US"/>
+        </w:rPr>
+      </w:pPr>
       <w:r>
         <w:t>Das ist nämlich so!</w:t>
+      </w:r>
+      <w:r>
+        <w:t xml:space="preserve"> Wo ist der Fisch? </w:t>
+      </w:r>
+      <w:proofErr w:type="spellStart"/>
+      <w:r>
+        <w:rPr>
+          <w:lang w:val="en-US"/>
+        </w:rPr>
+        <w:t>Heisst</w:t>
+      </w:r>
+      <w:proofErr w:type="spellEnd"/>
+      <w:r>
+        <w:rPr>
+          <w:lang w:val="en-US"/>
+        </w:rPr>
+        <w:t xml:space="preserve"> auf </w:t>
+      </w:r>
+      <w:proofErr w:type="spellStart"/>
+      <w:r>
+        <w:rPr>
+          <w:lang w:val="en-US"/>
+        </w:rPr>
+        <w:t>english</w:t>
+      </w:r>
+      <w:proofErr w:type="spellEnd"/>
+      <w:r>
+        <w:rPr>
+          <w:lang w:val="en-US"/>
+        </w:rPr>
+        <w:t>: where is th</w:t>
+      </w:r>
+      <w:r>
+        <w:rPr>
+          <w:lang w:val="en-US"/>
+        </w:rPr>
+        <w:t>e fish?</w:t>
       </w:r>
       <w:bookmarkStart w:id="0" w:name="_GoBack"/>
       <w:bookmarkEnd w:id="0"/>

</xml_diff>